<commit_message>
Remove debug print from send_order view
Eliminated an unnecessary print statement from the send_order function in views.py to clean up console output. Also updated the trasferta.docx template.
</commit_message>
<xml_diff>
--- a/commonapp/templates/trasferta.docx
+++ b/commonapp/templates/trasferta.docx
@@ -12,36 +12,29 @@
     <w:tbl>
       <w:tblPr>
         <w:tblStyle w:val="Grigliatabella"/>
-        <w:tblpPr w:leftFromText="141" w:rightFromText="141" w:vertAnchor="page" w:horzAnchor="margin" w:tblpY="2041"/>
         <w:tblW w:w="9326" w:type="dxa"/>
-        <w:tblCellMar>
-          <w:top w:w="284" w:type="dxa"/>
-          <w:bottom w:w="284" w:type="dxa"/>
-        </w:tblCellMar>
         <w:tblLook w:val="04A0" w:firstRow="1" w:lastRow="0" w:firstColumn="1" w:lastColumn="0" w:noHBand="0" w:noVBand="1"/>
       </w:tblPr>
       <w:tblGrid>
-        <w:gridCol w:w="2268"/>
-        <w:gridCol w:w="7058"/>
+        <w:gridCol w:w="2551"/>
+        <w:gridCol w:w="6775"/>
       </w:tblGrid>
       <w:tr>
         <w:trPr>
-          <w:trHeight w:val="269"/>
+          <w:trHeight w:val="850"/>
         </w:trPr>
         <w:tc>
           <w:tcPr>
             <w:tcW w:w="9322" w:type="dxa"/>
             <w:gridSpan w:val="2"/>
-            <w:shd w:val="clear" w:color="auto" w:fill="000000" w:themeFill="text1"/>
+            <w:shd w:val="clear" w:color="auto" w:fill="0D0D0D" w:themeFill="text1" w:themeFillTint="F2"/>
             <w:vAlign w:val="center"/>
           </w:tcPr>
           <w:p>
             <w:pPr>
               <w:jc w:val="center"/>
               <w:rPr>
-                <w:rFonts w:ascii="Aptos" w:hAnsi="Aptos"/>
-                <w:b/>
-                <w:bCs/>
+                <w:rFonts w:ascii="Aptos Display" w:hAnsi="Aptos Display"/>
               </w:rPr>
             </w:pPr>
             <w:r>
@@ -59,11 +52,12 @@
       </w:tr>
       <w:tr>
         <w:trPr>
-          <w:trHeight w:val="269"/>
+          <w:trHeight w:val="850"/>
         </w:trPr>
         <w:tc>
           <w:tcPr>
-            <w:tcW w:w="2268" w:type="dxa"/>
+            <w:tcW w:w="2551" w:type="dxa"/>
+            <w:vAlign w:val="center"/>
           </w:tcPr>
           <w:p>
             <w:pPr>
@@ -81,7 +75,8 @@
         </w:tc>
         <w:tc>
           <w:tcPr>
-            <w:tcW w:w="7058" w:type="dxa"/>
+            <w:tcW w:w="6775" w:type="dxa"/>
+            <w:vAlign w:val="center"/>
           </w:tcPr>
           <w:p>
             <w:pPr>
@@ -100,11 +95,12 @@
       </w:tr>
       <w:tr>
         <w:trPr>
-          <w:trHeight w:val="269"/>
+          <w:trHeight w:val="850"/>
         </w:trPr>
         <w:tc>
           <w:tcPr>
-            <w:tcW w:w="2268" w:type="dxa"/>
+            <w:tcW w:w="2551" w:type="dxa"/>
+            <w:vAlign w:val="center"/>
           </w:tcPr>
           <w:p>
             <w:pPr>
@@ -122,7 +118,8 @@
         </w:tc>
         <w:tc>
           <w:tcPr>
-            <w:tcW w:w="7058" w:type="dxa"/>
+            <w:tcW w:w="6775" w:type="dxa"/>
+            <w:vAlign w:val="center"/>
           </w:tcPr>
           <w:p>
             <w:pPr>
@@ -141,11 +138,12 @@
       </w:tr>
       <w:tr>
         <w:trPr>
-          <w:trHeight w:val="269"/>
+          <w:trHeight w:val="850"/>
         </w:trPr>
         <w:tc>
           <w:tcPr>
-            <w:tcW w:w="2268" w:type="dxa"/>
+            <w:tcW w:w="2551" w:type="dxa"/>
+            <w:vAlign w:val="center"/>
           </w:tcPr>
           <w:p>
             <w:pPr>
@@ -163,7 +161,8 @@
         </w:tc>
         <w:tc>
           <w:tcPr>
-            <w:tcW w:w="7058" w:type="dxa"/>
+            <w:tcW w:w="6775" w:type="dxa"/>
+            <w:vAlign w:val="center"/>
           </w:tcPr>
           <w:p>
             <w:pPr>
@@ -182,11 +181,12 @@
       </w:tr>
       <w:tr>
         <w:trPr>
-          <w:trHeight w:val="269"/>
+          <w:trHeight w:val="850"/>
         </w:trPr>
         <w:tc>
           <w:tcPr>
-            <w:tcW w:w="2268" w:type="dxa"/>
+            <w:tcW w:w="2551" w:type="dxa"/>
+            <w:vAlign w:val="center"/>
           </w:tcPr>
           <w:p>
             <w:pPr>
@@ -204,7 +204,8 @@
         </w:tc>
         <w:tc>
           <w:tcPr>
-            <w:tcW w:w="7058" w:type="dxa"/>
+            <w:tcW w:w="6775" w:type="dxa"/>
+            <w:vAlign w:val="center"/>
           </w:tcPr>
           <w:p>
             <w:pPr>
@@ -223,11 +224,12 @@
       </w:tr>
       <w:tr>
         <w:trPr>
-          <w:trHeight w:val="269"/>
+          <w:trHeight w:val="850"/>
         </w:trPr>
         <w:tc>
           <w:tcPr>
-            <w:tcW w:w="2268" w:type="dxa"/>
+            <w:tcW w:w="2551" w:type="dxa"/>
+            <w:vAlign w:val="center"/>
           </w:tcPr>
           <w:p>
             <w:pPr>
@@ -245,7 +247,8 @@
         </w:tc>
         <w:tc>
           <w:tcPr>
-            <w:tcW w:w="7058" w:type="dxa"/>
+            <w:tcW w:w="6775" w:type="dxa"/>
+            <w:vAlign w:val="center"/>
           </w:tcPr>
           <w:p>
             <w:pPr>
@@ -257,18 +260,33 @@
               <w:rPr>
                 <w:rFonts w:ascii="Aptos Display" w:hAnsi="Aptos Display"/>
               </w:rPr>
-              <w:t>{{motivo_trasferta}}</w:t>
+              <w:t>{{</w:t>
+            </w:r>
+            <w:proofErr w:type="spellStart"/>
+            <w:r>
+              <w:rPr>
+                <w:rFonts w:ascii="Aptos Display" w:hAnsi="Aptos Display"/>
+              </w:rPr>
+              <w:t>motivo_trasferta</w:t>
+            </w:r>
+            <w:proofErr w:type="spellEnd"/>
+            <w:r>
+              <w:rPr>
+                <w:rFonts w:ascii="Aptos Display" w:hAnsi="Aptos Display"/>
+              </w:rPr>
+              <w:t>}}</w:t>
             </w:r>
           </w:p>
         </w:tc>
       </w:tr>
       <w:tr>
         <w:trPr>
-          <w:trHeight w:val="269"/>
+          <w:trHeight w:val="850"/>
         </w:trPr>
         <w:tc>
           <w:tcPr>
-            <w:tcW w:w="2268" w:type="dxa"/>
+            <w:tcW w:w="2551" w:type="dxa"/>
+            <w:vAlign w:val="center"/>
           </w:tcPr>
           <w:p>
             <w:pPr>
@@ -286,7 +304,8 @@
         </w:tc>
         <w:tc>
           <w:tcPr>
-            <w:tcW w:w="7058" w:type="dxa"/>
+            <w:tcW w:w="6775" w:type="dxa"/>
+            <w:vAlign w:val="center"/>
           </w:tcPr>
           <w:p>
             <w:pPr>
@@ -298,18 +317,33 @@
               <w:rPr>
                 <w:rFonts w:ascii="Aptos Display" w:hAnsi="Aptos Display"/>
               </w:rPr>
-              <w:t>{{indirizzo_destinazione}}</w:t>
+              <w:t>{{</w:t>
+            </w:r>
+            <w:proofErr w:type="spellStart"/>
+            <w:r>
+              <w:rPr>
+                <w:rFonts w:ascii="Aptos Display" w:hAnsi="Aptos Display"/>
+              </w:rPr>
+              <w:t>indirizzo_destinazione</w:t>
+            </w:r>
+            <w:proofErr w:type="spellEnd"/>
+            <w:r>
+              <w:rPr>
+                <w:rFonts w:ascii="Aptos Display" w:hAnsi="Aptos Display"/>
+              </w:rPr>
+              <w:t>}}</w:t>
             </w:r>
           </w:p>
         </w:tc>
       </w:tr>
       <w:tr>
         <w:trPr>
-          <w:trHeight w:val="269"/>
+          <w:trHeight w:val="850"/>
         </w:trPr>
         <w:tc>
           <w:tcPr>
-            <w:tcW w:w="2268" w:type="dxa"/>
+            <w:tcW w:w="2551" w:type="dxa"/>
+            <w:vAlign w:val="center"/>
           </w:tcPr>
           <w:p>
             <w:pPr>
@@ -327,7 +361,8 @@
         </w:tc>
         <w:tc>
           <w:tcPr>
-            <w:tcW w:w="7058" w:type="dxa"/>
+            <w:tcW w:w="6775" w:type="dxa"/>
+            <w:vAlign w:val="center"/>
           </w:tcPr>
           <w:p>
             <w:pPr>
@@ -339,24 +374,33 @@
               <w:rPr>
                 <w:rFonts w:ascii="Aptos Display" w:hAnsi="Aptos Display"/>
               </w:rPr>
-              <w:t>{{chilometri_totali}}</w:t>
-            </w:r>
-            <w:r>
-              <w:rPr>
-                <w:rFonts w:ascii="Aptos Display" w:hAnsi="Aptos Display"/>
-              </w:rPr>
-              <w:t xml:space="preserve"> km</w:t>
+              <w:t>{{</w:t>
+            </w:r>
+            <w:proofErr w:type="spellStart"/>
+            <w:r>
+              <w:rPr>
+                <w:rFonts w:ascii="Aptos Display" w:hAnsi="Aptos Display"/>
+              </w:rPr>
+              <w:t>chilometri_totali</w:t>
+            </w:r>
+            <w:proofErr w:type="spellEnd"/>
+            <w:r>
+              <w:rPr>
+                <w:rFonts w:ascii="Aptos Display" w:hAnsi="Aptos Display"/>
+              </w:rPr>
+              <w:t>}} km</w:t>
             </w:r>
           </w:p>
         </w:tc>
       </w:tr>
       <w:tr>
         <w:trPr>
-          <w:trHeight w:val="269"/>
+          <w:trHeight w:val="850"/>
         </w:trPr>
         <w:tc>
           <w:tcPr>
-            <w:tcW w:w="2268" w:type="dxa"/>
+            <w:tcW w:w="2551" w:type="dxa"/>
+            <w:vAlign w:val="center"/>
           </w:tcPr>
           <w:p>
             <w:pPr>
@@ -374,7 +418,8 @@
         </w:tc>
         <w:tc>
           <w:tcPr>
-            <w:tcW w:w="7058" w:type="dxa"/>
+            <w:tcW w:w="6775" w:type="dxa"/>
+            <w:vAlign w:val="center"/>
           </w:tcPr>
           <w:p>
             <w:pPr>
@@ -386,18 +431,33 @@
               <w:rPr>
                 <w:rFonts w:ascii="Aptos Display" w:hAnsi="Aptos Display"/>
               </w:rPr>
-              <w:t>{{altri_costi}}</w:t>
+              <w:t>{{</w:t>
+            </w:r>
+            <w:proofErr w:type="spellStart"/>
+            <w:r>
+              <w:rPr>
+                <w:rFonts w:ascii="Aptos Display" w:hAnsi="Aptos Display"/>
+              </w:rPr>
+              <w:t>altri_costi</w:t>
+            </w:r>
+            <w:proofErr w:type="spellEnd"/>
+            <w:r>
+              <w:rPr>
+                <w:rFonts w:ascii="Aptos Display" w:hAnsi="Aptos Display"/>
+              </w:rPr>
+              <w:t>}}</w:t>
             </w:r>
           </w:p>
         </w:tc>
       </w:tr>
       <w:tr>
         <w:trPr>
-          <w:trHeight w:val="269"/>
+          <w:trHeight w:val="850"/>
         </w:trPr>
         <w:tc>
           <w:tcPr>
-            <w:tcW w:w="2268" w:type="dxa"/>
+            <w:tcW w:w="2551" w:type="dxa"/>
+            <w:vAlign w:val="center"/>
           </w:tcPr>
           <w:p>
             <w:pPr>
@@ -415,7 +475,8 @@
         </w:tc>
         <w:tc>
           <w:tcPr>
-            <w:tcW w:w="7058" w:type="dxa"/>
+            <w:tcW w:w="6775" w:type="dxa"/>
+            <w:vAlign w:val="center"/>
           </w:tcPr>
           <w:p>
             <w:pPr>
@@ -427,13 +488,7 @@
               <w:rPr>
                 <w:rFonts w:ascii="Aptos Display" w:hAnsi="Aptos Display"/>
               </w:rPr>
-              <w:t>{{durata}}</w:t>
-            </w:r>
-            <w:r>
-              <w:rPr>
-                <w:rFonts w:ascii="Aptos Display" w:hAnsi="Aptos Display"/>
-              </w:rPr>
-              <w:t xml:space="preserve"> gg</w:t>
+              <w:t>{{durata}} gg</w:t>
             </w:r>
           </w:p>
         </w:tc>
@@ -592,7 +647,6 @@
     </w:p>
     <w:sectPr>
       <w:headerReference w:type="default" r:id="rId8"/>
-      <w:footerReference w:type="default" r:id="rId9"/>
       <w:pgSz w:w="11906" w:h="16838" w:code="9"/>
       <w:pgMar w:top="1440" w:right="1134" w:bottom="1134" w:left="1440" w:header="709" w:footer="709" w:gutter="0"/>
       <w:cols w:space="708"/>
@@ -625,33 +679,6 @@
     </w:p>
   </w:endnote>
 </w:endnotes>
-</file>
-
-<file path=word/footer1.xml><?xml version="1.0" encoding="utf-8"?>
-<w:ftr xmlns:wpc="http://schemas.microsoft.com/office/word/2010/wordprocessingCanvas" xmlns:cx="http://schemas.microsoft.com/office/drawing/2014/chartex" xmlns:cx1="http://schemas.microsoft.com/office/drawing/2015/9/8/chartex" xmlns:cx2="http://schemas.microsoft.com/office/drawing/2015/10/21/chartex" xmlns:cx3="http://schemas.microsoft.com/office/drawing/2016/5/9/chartex" xmlns:cx4="http://schemas.microsoft.com/office/drawing/2016/5/10/chartex" xmlns:cx5="http://schemas.microsoft.com/office/drawing/2016/5/11/chartex" xmlns:cx6="http://schemas.microsoft.com/office/drawing/2016/5/12/chartex" xmlns:cx7="http://schemas.microsoft.com/office/drawing/2016/5/13/chartex" xmlns:cx8="http://schemas.microsoft.com/office/drawing/2016/5/14/chartex" xmlns:mc="http://schemas.openxmlformats.org/markup-compatibility/2006" xmlns:aink="http://schemas.microsoft.com/office/drawing/2016/ink" xmlns:am3d="http://schemas.microsoft.com/office/drawing/2017/model3d" xmlns:o="urn:schemas-microsoft-com:office:office" xmlns:oel="http://schemas.microsoft.com/office/2019/extlst" xmlns:r="http://schemas.openxmlformats.org/officeDocument/2006/relationships" xmlns:m="http://schemas.openxmlformats.org/officeDocument/2006/math" xmlns:v="urn:schemas-microsoft-com:vml" xmlns:wp14="http://schemas.microsoft.com/office/word/2010/wordprocessingDrawing" xmlns:wp="http://schemas.openxmlformats.org/drawingml/2006/wordprocessingDrawing" xmlns:w10="urn:schemas-microsoft-com:office:word" xmlns:w="http://schemas.openxmlformats.org/wordprocessingml/2006/main" xmlns:w14="http://schemas.microsoft.com/office/word/2010/wordml" xmlns:w15="http://schemas.microsoft.com/office/word/2012/wordml" xmlns:w16cex="http://schemas.microsoft.com/office/word/2018/wordml/cex" xmlns:w16cid="http://schemas.microsoft.com/office/word/2016/wordml/cid" xmlns:w16="http://schemas.microsoft.com/office/word/2018/wordml" xmlns:w16du="http://schemas.microsoft.com/office/word/2023/wordml/word16du" xmlns:w16sdtdh="http://schemas.microsoft.com/office/word/2020/wordml/sdtdatahash" xmlns:w16sdtfl="http://schemas.microsoft.com/office/word/2024/wordml/sdtformatlock" xmlns:w16se="http://schemas.microsoft.com/office/word/2015/wordml/symex" xmlns:wpg="http://schemas.microsoft.com/office/word/2010/wordprocessingGroup" xmlns:wpi="http://schemas.microsoft.com/office/word/2010/wordprocessingInk" xmlns:wne="http://schemas.microsoft.com/office/word/2006/wordml" xmlns:wps="http://schemas.microsoft.com/office/word/2010/wordprocessingShape" mc:Ignorable="w14 w15 w16se w16cid w16 w16cex w16sdtdh w16sdtfl w16du wp14">
-  <w:p>
-    <w:pPr>
-      <w:jc w:val="center"/>
-    </w:pPr>
-    <w:r>
-      <w:rPr>
-        <w:rFonts w:ascii="Calibri" w:hAnsi="Calibri"/>
-        <w:color w:val="898989"/>
-        <w:sz w:val="16"/>
-      </w:rPr>
-      <w:t xml:space="preserve">Swissbix SA Via Baroffio 6, 6900 Lugano E-Mail: finance@swissbix.ch Telefono: +41 91 960 22 00 Banca: UBS Switzerland AG </w:t>
-    </w:r>
-    <w:r>
-      <w:rPr>
-        <w:rFonts w:ascii="Calibri" w:hAnsi="Calibri"/>
-        <w:color w:val="898989"/>
-        <w:sz w:val="16"/>
-      </w:rPr>
-      <w:br/>
-      <w:t xml:space="preserve"> Titolare del conto: Swissbix SA BIC: UBSWCHZH80A IBAN: CH62 0024 7247 2096 9101 U N. IVA UE: CHE-136.887.933 </w:t>
-    </w:r>
-  </w:p>
-</w:ftr>
 </file>
 
 <file path=word/footnotes.xml><?xml version="1.0" encoding="utf-8"?>

</xml_diff>